<commit_message>
docs: Update Ingredients from soy sause to potato.
</commit_message>
<xml_diff>
--- a/200 Hong Kong Dollar Ingredients.docx
+++ b/200 Hong Kong Dollar Ingredients.docx
@@ -16,21 +16,7 @@
           <w:b/>
           <w:bCs/>
         </w:rPr>
-        <w:t>$</w:t>
-      </w:r>
-      <w:r>
-        <w:rPr>
-          <w:b/>
-          <w:bCs/>
-        </w:rPr>
-        <w:t>2</w:t>
-      </w:r>
-      <w:r>
-        <w:rPr>
-          <w:b/>
-          <w:bCs/>
-        </w:rPr>
-        <w:t>00 Hong Kong Dollar Ingredients</w:t>
+        <w:t>$200 Hong Kong Dollar Ingredients</w:t>
       </w:r>
     </w:p>
     <w:p>
@@ -47,21 +33,7 @@
           <w:sz w:val="28"/>
           <w:szCs w:val="28"/>
         </w:rPr>
-        <w:t xml:space="preserve">(Including Breakfast, Lunch </w:t>
-      </w:r>
-      <w:r>
-        <w:rPr>
-          <w:sz w:val="28"/>
-          <w:szCs w:val="28"/>
-        </w:rPr>
-        <w:t>or</w:t>
-      </w:r>
-      <w:r>
-        <w:rPr>
-          <w:sz w:val="28"/>
-          <w:szCs w:val="28"/>
-        </w:rPr>
-        <w:t xml:space="preserve"> Dinner)</w:t>
+        <w:t>(Including Breakfast, Lunch or Dinner)</w:t>
       </w:r>
     </w:p>
     <w:p>
@@ -73,7 +45,10 @@
         </w:rPr>
       </w:pPr>
       <w:r>
-        <w:rPr/>
+        <w:rPr>
+          <w:sz w:val="24"/>
+          <w:szCs w:val="24"/>
+        </w:rPr>
       </w:r>
     </w:p>
     <w:p>
@@ -93,28 +68,7 @@
           <w:sz w:val="24"/>
           <w:szCs w:val="24"/>
         </w:rPr>
-        <w:t xml:space="preserve">Instant Noodle </w:t>
-      </w:r>
-      <w:r>
-        <w:rPr>
-          <w:sz w:val="24"/>
-          <w:szCs w:val="24"/>
-        </w:rPr>
-        <w:t xml:space="preserve">30 </w:t>
-      </w:r>
-      <w:r>
-        <w:rPr>
-          <w:sz w:val="24"/>
-          <w:szCs w:val="24"/>
-        </w:rPr>
-        <w:t>packet</w:t>
-      </w:r>
-      <w:r>
-        <w:rPr>
-          <w:sz w:val="24"/>
-          <w:szCs w:val="24"/>
-        </w:rPr>
-        <w:t>s</w:t>
+        <w:t>Instant Noodle 30 packets</w:t>
       </w:r>
     </w:p>
     <w:p>
@@ -134,21 +88,7 @@
           <w:sz w:val="24"/>
           <w:szCs w:val="24"/>
         </w:rPr>
-        <w:t xml:space="preserve">Brought from </w:t>
-      </w:r>
-      <w:r>
-        <w:rPr>
-          <w:sz w:val="24"/>
-          <w:szCs w:val="24"/>
-        </w:rPr>
-        <w:t>U-</w:t>
-      </w:r>
-      <w:r>
-        <w:rPr>
-          <w:sz w:val="24"/>
-          <w:szCs w:val="24"/>
-        </w:rPr>
-        <w:t>supermarket</w:t>
+        <w:t>Brought from U-supermarket</w:t>
       </w:r>
     </w:p>
     <w:p>
@@ -168,21 +108,14 @@
           <w:sz w:val="24"/>
           <w:szCs w:val="24"/>
         </w:rPr>
-        <w:t>Approximately $</w:t>
-      </w:r>
-      <w:r>
-        <w:rPr>
-          <w:sz w:val="24"/>
-          <w:szCs w:val="24"/>
-        </w:rPr>
-        <w:t>3.3</w:t>
-      </w:r>
-      <w:r>
-        <w:rPr>
-          <w:sz w:val="24"/>
-          <w:szCs w:val="24"/>
-        </w:rPr>
-        <w:t xml:space="preserve"> per set</w:t>
+        <w:t xml:space="preserve">Approximately $3.3 per </w:t>
+      </w:r>
+      <w:r>
+        <w:rPr>
+          <w:sz w:val="24"/>
+          <w:szCs w:val="24"/>
+        </w:rPr>
+        <w:t>packet</w:t>
       </w:r>
     </w:p>
     <w:p>
@@ -202,26 +135,22 @@
           <w:sz w:val="24"/>
           <w:szCs w:val="24"/>
         </w:rPr>
-        <w:t>Price: $</w:t>
-      </w:r>
-      <w:r>
-        <w:rPr>
-          <w:sz w:val="24"/>
-          <w:szCs w:val="24"/>
-        </w:rPr>
-        <w:t>99</w:t>
-      </w:r>
-    </w:p>
-    <w:p>
-      <w:pPr>
-        <w:pStyle w:val="ListParagraph"/>
-        <w:rPr>
-          <w:sz w:val="24"/>
-          <w:szCs w:val="24"/>
-        </w:rPr>
-      </w:pPr>
-      <w:r>
-        <w:rPr/>
+        <w:t>Price: $99</w:t>
+      </w:r>
+    </w:p>
+    <w:p>
+      <w:pPr>
+        <w:pStyle w:val="ListParagraph"/>
+        <w:rPr>
+          <w:sz w:val="24"/>
+          <w:szCs w:val="24"/>
+        </w:rPr>
+      </w:pPr>
+      <w:r>
+        <w:rPr>
+          <w:sz w:val="24"/>
+          <w:szCs w:val="24"/>
+        </w:rPr>
       </w:r>
     </w:p>
     <w:p>
@@ -241,35 +170,7 @@
           <w:sz w:val="24"/>
           <w:szCs w:val="24"/>
         </w:rPr>
-        <w:t xml:space="preserve">Chicken Chops (Large) </w:t>
-      </w:r>
-      <w:r>
-        <w:rPr>
-          <w:sz w:val="24"/>
-          <w:szCs w:val="24"/>
-        </w:rPr>
-        <w:t>6</w:t>
-      </w:r>
-      <w:r>
-        <w:rPr>
-          <w:sz w:val="24"/>
-          <w:szCs w:val="24"/>
-        </w:rPr>
-        <w:t xml:space="preserve"> Pieces - Enough for </w:t>
-      </w:r>
-      <w:r>
-        <w:rPr>
-          <w:sz w:val="24"/>
-          <w:szCs w:val="24"/>
-        </w:rPr>
-        <w:t>30</w:t>
-      </w:r>
-      <w:r>
-        <w:rPr>
-          <w:sz w:val="24"/>
-          <w:szCs w:val="24"/>
-        </w:rPr>
-        <w:t xml:space="preserve"> meals</w:t>
+        <w:t>Chicken Chops (Large) 6 Pieces - Enough for 30 meals</w:t>
       </w:r>
     </w:p>
     <w:p>
@@ -329,19 +230,29 @@
           <w:sz w:val="24"/>
           <w:szCs w:val="24"/>
         </w:rPr>
-        <w:t>Price: $66</w:t>
-      </w:r>
-    </w:p>
-    <w:p>
-      <w:pPr>
-        <w:pStyle w:val="ListParagraph"/>
-        <w:rPr>
-          <w:sz w:val="24"/>
-          <w:szCs w:val="24"/>
-        </w:rPr>
-      </w:pPr>
-      <w:r>
-        <w:rPr/>
+        <w:t>Price: $6</w:t>
+      </w:r>
+      <w:r>
+        <w:rPr>
+          <w:sz w:val="24"/>
+          <w:szCs w:val="24"/>
+        </w:rPr>
+        <w:t>5</w:t>
+      </w:r>
+    </w:p>
+    <w:p>
+      <w:pPr>
+        <w:pStyle w:val="ListParagraph"/>
+        <w:rPr>
+          <w:sz w:val="24"/>
+          <w:szCs w:val="24"/>
+        </w:rPr>
+      </w:pPr>
+      <w:r>
+        <w:rPr>
+          <w:sz w:val="24"/>
+          <w:szCs w:val="24"/>
+        </w:rPr>
       </w:r>
     </w:p>
     <w:p>
@@ -361,14 +272,24 @@
           <w:sz w:val="24"/>
           <w:szCs w:val="24"/>
         </w:rPr>
-        <w:t xml:space="preserve">珠江橋牌生抽王 </w:t>
-      </w:r>
-      <w:r>
-        <w:rPr>
-          <w:sz w:val="24"/>
-          <w:szCs w:val="24"/>
-        </w:rPr>
-        <w:t>500ML   - Enough for 30 meals</w:t>
+        <w:t>Potato (</w:t>
+      </w:r>
+      <w:r>
+        <w:rPr>
+          <w:b/>
+          <w:bCs/>
+          <w:color w:val="FF0000"/>
+          <w:sz w:val="24"/>
+          <w:szCs w:val="24"/>
+        </w:rPr>
+        <w:t>Cut into very small dices</w:t>
+      </w:r>
+      <w:r>
+        <w:rPr>
+          <w:sz w:val="24"/>
+          <w:szCs w:val="24"/>
+        </w:rPr>
+        <w:t>)</w:t>
       </w:r>
     </w:p>
     <w:p>
@@ -388,7 +309,14 @@
           <w:sz w:val="24"/>
           <w:szCs w:val="24"/>
         </w:rPr>
-        <w:t>Brought from supermarket (Wellcome Supermarket)</w:t>
+        <w:t xml:space="preserve">Brought from supermarket (Wellcome Supermarket) </w:t>
+      </w:r>
+      <w:r>
+        <w:rPr>
+          <w:sz w:val="24"/>
+          <w:szCs w:val="24"/>
+        </w:rPr>
+        <w:t>or market</w:t>
       </w:r>
     </w:p>
     <w:p>
@@ -415,14 +343,21 @@
           <w:sz w:val="24"/>
           <w:szCs w:val="24"/>
         </w:rPr>
-        <w:t>11.9</w:t>
-      </w:r>
-      <w:r>
-        <w:rPr>
-          <w:sz w:val="24"/>
-          <w:szCs w:val="24"/>
-        </w:rPr>
-        <w:t xml:space="preserve"> per Bottle</w:t>
+        <w:t>12</w:t>
+      </w:r>
+      <w:r>
+        <w:rPr>
+          <w:sz w:val="24"/>
+          <w:szCs w:val="24"/>
+        </w:rPr>
+        <w:t xml:space="preserve"> per </w:t>
+      </w:r>
+      <w:r>
+        <w:rPr>
+          <w:sz w:val="24"/>
+          <w:szCs w:val="24"/>
+        </w:rPr>
+        <w:t>packet</w:t>
       </w:r>
     </w:p>
     <w:p>
@@ -442,19 +377,29 @@
           <w:sz w:val="24"/>
           <w:szCs w:val="24"/>
         </w:rPr>
-        <w:t>Price: $11.9</w:t>
-      </w:r>
-    </w:p>
-    <w:p>
-      <w:pPr>
-        <w:pStyle w:val="ListParagraph"/>
-        <w:rPr>
-          <w:sz w:val="24"/>
-          <w:szCs w:val="24"/>
-        </w:rPr>
-      </w:pPr>
-      <w:r>
-        <w:rPr/>
+        <w:t>Price: $</w:t>
+      </w:r>
+      <w:r>
+        <w:rPr>
+          <w:sz w:val="24"/>
+          <w:szCs w:val="24"/>
+        </w:rPr>
+        <w:t>12</w:t>
+      </w:r>
+    </w:p>
+    <w:p>
+      <w:pPr>
+        <w:pStyle w:val="ListParagraph"/>
+        <w:rPr>
+          <w:sz w:val="24"/>
+          <w:szCs w:val="24"/>
+        </w:rPr>
+      </w:pPr>
+      <w:r>
+        <w:rPr>
+          <w:sz w:val="24"/>
+          <w:szCs w:val="24"/>
+        </w:rPr>
       </w:r>
     </w:p>
     <w:p>
@@ -474,14 +419,21 @@
           <w:sz w:val="24"/>
           <w:szCs w:val="24"/>
         </w:rPr>
-        <w:t>M</w:t>
-      </w:r>
-      <w:r>
-        <w:rPr>
-          <w:sz w:val="24"/>
-          <w:szCs w:val="24"/>
-        </w:rPr>
-        <w:t>ixed Vegetables (Meadow Brand)</w:t>
+        <w:t xml:space="preserve">Mixed Vegetables </w:t>
+      </w:r>
+      <w:r>
+        <w:rPr>
+          <w:sz w:val="24"/>
+          <w:szCs w:val="24"/>
+        </w:rPr>
+        <w:t xml:space="preserve">500gm </w:t>
+      </w:r>
+      <w:r>
+        <w:rPr>
+          <w:sz w:val="24"/>
+          <w:szCs w:val="24"/>
+        </w:rPr>
+        <w:t xml:space="preserve">(Meadow Brand) </w:t>
       </w:r>
     </w:p>
     <w:p>
@@ -521,28 +473,7 @@
           <w:sz w:val="24"/>
           <w:szCs w:val="24"/>
         </w:rPr>
-        <w:t>Approximately $</w:t>
-      </w:r>
-      <w:r>
-        <w:rPr>
-          <w:sz w:val="24"/>
-          <w:szCs w:val="24"/>
-        </w:rPr>
-        <w:t>24</w:t>
-      </w:r>
-      <w:r>
-        <w:rPr>
-          <w:sz w:val="24"/>
-          <w:szCs w:val="24"/>
-        </w:rPr>
-        <w:t xml:space="preserve"> per </w:t>
-      </w:r>
-      <w:r>
-        <w:rPr>
-          <w:sz w:val="24"/>
-          <w:szCs w:val="24"/>
-        </w:rPr>
-        <w:t>packet</w:t>
+        <w:t>Approximately $24 per packet</w:t>
       </w:r>
     </w:p>
     <w:p>
@@ -606,7 +537,7 @@
           <w:sz w:val="24"/>
           <w:szCs w:val="24"/>
         </w:rPr>
-        <w:t>Total Price: $</w:t>
+        <w:t>Total Price: $20</w:t>
       </w:r>
       <w:r>
         <w:rPr>
@@ -616,7 +547,7 @@
           <w:sz w:val="24"/>
           <w:szCs w:val="24"/>
         </w:rPr>
-        <w:t>200.9</w:t>
+        <w:t>0</w:t>
       </w:r>
       <w:r>
         <w:rPr>
@@ -642,8 +573,11 @@
       </w:pPr>
       <w:r>
         <w:rPr>
-          <w:i/>
-          <w:iCs/>
+          <w:b/>
+          <w:bCs/>
+          <w:color w:themeColor="accent1" w:val="4472C4"/>
+          <w:sz w:val="24"/>
+          <w:szCs w:val="24"/>
         </w:rPr>
       </w:r>
     </w:p>
@@ -662,14 +596,7 @@
           <w:i/>
           <w:iCs/>
         </w:rPr>
-        <w:t xml:space="preserve">Updated: </w:t>
-      </w:r>
-      <w:r>
-        <w:rPr>
-          <w:i/>
-          <w:iCs/>
-        </w:rPr>
-        <w:t>8</w:t>
+        <w:t>Updated: 8</w:t>
       </w:r>
       <w:r>
         <w:rPr>
@@ -684,21 +611,7 @@
           <w:i/>
           <w:iCs/>
         </w:rPr>
-        <w:t xml:space="preserve"> </w:t>
-      </w:r>
-      <w:r>
-        <w:rPr>
-          <w:i/>
-          <w:iCs/>
-        </w:rPr>
-        <w:t>November</w:t>
-      </w:r>
-      <w:r>
-        <w:rPr>
-          <w:i/>
-          <w:iCs/>
-        </w:rPr>
-        <w:t xml:space="preserve"> 2024 price subject to change</w:t>
+        <w:t xml:space="preserve"> November 2024 price subject to change</w:t>
       </w:r>
     </w:p>
     <w:p>
@@ -713,7 +626,10 @@
         </w:rPr>
       </w:pPr>
       <w:r>
-        <w:rPr/>
+        <w:rPr>
+          <w:b/>
+          <w:bCs/>
+        </w:rPr>
       </w:r>
     </w:p>
     <w:p>
@@ -728,7 +644,10 @@
         </w:rPr>
       </w:pPr>
       <w:r>
-        <w:rPr/>
+        <w:rPr>
+          <w:b/>
+          <w:bCs/>
+        </w:rPr>
       </w:r>
       <w:r>
         <w:br w:type="page"/>
@@ -750,21 +669,7 @@
           <w:b/>
           <w:bCs/>
         </w:rPr>
-        <w:t xml:space="preserve">Meals And Menus (Total </w:t>
-      </w:r>
-      <w:r>
-        <w:rPr>
-          <w:b/>
-          <w:bCs/>
-        </w:rPr>
-        <w:t>6</w:t>
-      </w:r>
-      <w:r>
-        <w:rPr>
-          <w:b/>
-          <w:bCs/>
-        </w:rPr>
-        <w:t>0 Meals)</w:t>
+        <w:t>Meals And Menus (Total 60 Meals)</w:t>
       </w:r>
     </w:p>
     <w:p>
@@ -781,42 +686,7 @@
           <w:sz w:val="28"/>
           <w:szCs w:val="28"/>
         </w:rPr>
-        <w:t>2</w:t>
-      </w:r>
-      <w:r>
-        <w:rPr>
-          <w:sz w:val="28"/>
-          <w:szCs w:val="28"/>
-        </w:rPr>
-        <w:t xml:space="preserve"> Meals </w:t>
-      </w:r>
-      <w:r>
-        <w:rPr>
-          <w:sz w:val="28"/>
-          <w:szCs w:val="28"/>
-        </w:rPr>
-        <w:t>Per Day</w:t>
-      </w:r>
-      <w:r>
-        <w:rPr>
-          <w:sz w:val="28"/>
-          <w:szCs w:val="28"/>
-        </w:rPr>
-        <w:t xml:space="preserve"> (Breakfast, Luch </w:t>
-      </w:r>
-      <w:r>
-        <w:rPr>
-          <w:sz w:val="28"/>
-          <w:szCs w:val="28"/>
-        </w:rPr>
-        <w:t>or</w:t>
-      </w:r>
-      <w:r>
-        <w:rPr>
-          <w:sz w:val="28"/>
-          <w:szCs w:val="28"/>
-        </w:rPr>
-        <w:t xml:space="preserve"> Dinner) for 30 days</w:t>
+        <w:t>2 Meals Per Day (Breakfast, Luch or Dinner) for 30 days</w:t>
       </w:r>
     </w:p>
     <w:p>
@@ -828,7 +698,10 @@
         </w:rPr>
       </w:pPr>
       <w:r>
-        <w:rPr/>
+        <w:rPr>
+          <w:sz w:val="28"/>
+          <w:szCs w:val="28"/>
+        </w:rPr>
       </w:r>
     </w:p>
     <w:p>
@@ -848,42 +721,49 @@
           <w:sz w:val="28"/>
           <w:szCs w:val="28"/>
         </w:rPr>
-        <w:t>Soy sause</w:t>
-      </w:r>
-      <w:r>
-        <w:rPr>
-          <w:sz w:val="28"/>
-          <w:szCs w:val="28"/>
-        </w:rPr>
-        <w:t xml:space="preserve"> with </w:t>
-      </w:r>
-      <w:r>
-        <w:rPr>
-          <w:sz w:val="28"/>
-          <w:szCs w:val="28"/>
-        </w:rPr>
-        <w:t>chicken and mixed vegetables</w:t>
-      </w:r>
-      <w:r>
-        <w:rPr>
-          <w:sz w:val="28"/>
-          <w:szCs w:val="28"/>
-        </w:rPr>
-        <w:t xml:space="preserve"> served with Rice (</w:t>
-      </w:r>
-      <w:r>
-        <w:rPr>
-          <w:sz w:val="28"/>
-          <w:szCs w:val="28"/>
-        </w:rPr>
-        <w:t>30</w:t>
-      </w:r>
-      <w:r>
-        <w:rPr>
-          <w:sz w:val="28"/>
-          <w:szCs w:val="28"/>
-        </w:rPr>
-        <w:t xml:space="preserve"> meals)</w:t>
+        <w:t>C</w:t>
+      </w:r>
+      <w:r>
+        <w:rPr>
+          <w:sz w:val="28"/>
+          <w:szCs w:val="28"/>
+        </w:rPr>
+        <w:t xml:space="preserve">hicken </w:t>
+      </w:r>
+      <w:r>
+        <w:rPr>
+          <w:sz w:val="28"/>
+          <w:szCs w:val="28"/>
+        </w:rPr>
+        <w:t>cooked with potato or</w:t>
+      </w:r>
+      <w:r>
+        <w:rPr>
+          <w:sz w:val="28"/>
+          <w:szCs w:val="28"/>
+        </w:rPr>
+        <w:t xml:space="preserve"> mixed vegetables served with Rice </w:t>
+      </w:r>
+    </w:p>
+    <w:p>
+      <w:pPr>
+        <w:pStyle w:val="ListParagraph"/>
+        <w:numPr>
+          <w:ilvl w:val="0"/>
+          <w:numId w:val="0"/>
+        </w:numPr>
+        <w:ind w:hanging="0" w:left="720"/>
+        <w:rPr>
+          <w:sz w:val="28"/>
+          <w:szCs w:val="28"/>
+        </w:rPr>
+      </w:pPr>
+      <w:r>
+        <w:rPr>
+          <w:sz w:val="28"/>
+          <w:szCs w:val="28"/>
+        </w:rPr>
+        <w:t>(30 meals)</w:t>
       </w:r>
     </w:p>
     <w:p>
@@ -919,19 +799,10 @@
         </w:rPr>
       </w:pPr>
       <w:r>
-        <w:rPr/>
-      </w:r>
-    </w:p>
-    <w:p>
-      <w:pPr>
-        <w:pStyle w:val="ListParagraph"/>
-        <w:rPr>
-          <w:sz w:val="28"/>
-          <w:szCs w:val="28"/>
-        </w:rPr>
-      </w:pPr>
-      <w:r>
-        <w:rPr/>
+        <w:rPr>
+          <w:sz w:val="28"/>
+          <w:szCs w:val="28"/>
+        </w:rPr>
       </w:r>
     </w:p>
     <w:p>
@@ -951,35 +822,7 @@
           <w:sz w:val="28"/>
           <w:szCs w:val="28"/>
         </w:rPr>
-        <w:t xml:space="preserve">Instant Noodle </w:t>
-      </w:r>
-      <w:r>
-        <w:rPr>
-          <w:sz w:val="28"/>
-          <w:szCs w:val="28"/>
-        </w:rPr>
-        <w:t>with / without mixed vegetables</w:t>
-      </w:r>
-      <w:r>
-        <w:rPr>
-          <w:sz w:val="28"/>
-          <w:szCs w:val="28"/>
-        </w:rPr>
-        <w:t xml:space="preserve"> –  </w:t>
-      </w:r>
-      <w:r>
-        <w:rPr>
-          <w:sz w:val="28"/>
-          <w:szCs w:val="28"/>
-        </w:rPr>
-        <w:t xml:space="preserve">30 </w:t>
-      </w:r>
-      <w:r>
-        <w:rPr>
-          <w:sz w:val="28"/>
-          <w:szCs w:val="28"/>
-        </w:rPr>
-        <w:t>meals</w:t>
+        <w:t>Instant Noodle with / without mixed vegetables –  30 meals</w:t>
       </w:r>
     </w:p>
     <w:p>
@@ -997,37 +840,22 @@
           <w:sz w:val="28"/>
           <w:szCs w:val="28"/>
         </w:rPr>
-        <w:t xml:space="preserve">(Served for Breakfast </w:t>
-      </w:r>
-      <w:r>
-        <w:rPr>
-          <w:i/>
-          <w:iCs/>
-          <w:sz w:val="28"/>
-          <w:szCs w:val="28"/>
-        </w:rPr>
-        <w:t>or Lunch</w:t>
-      </w:r>
-      <w:r>
-        <w:rPr>
-          <w:i/>
-          <w:iCs/>
-          <w:sz w:val="28"/>
-          <w:szCs w:val="28"/>
-        </w:rPr>
-        <w:t>)</w:t>
-      </w:r>
-    </w:p>
-    <w:p>
-      <w:pPr>
-        <w:pStyle w:val="ListParagraph"/>
-        <w:rPr>
-          <w:sz w:val="28"/>
-          <w:szCs w:val="28"/>
-        </w:rPr>
-      </w:pPr>
-      <w:r>
-        <w:rPr/>
+        <w:t>(Served for Breakfast or Lunch)</w:t>
+      </w:r>
+    </w:p>
+    <w:p>
+      <w:pPr>
+        <w:pStyle w:val="ListParagraph"/>
+        <w:rPr>
+          <w:sz w:val="28"/>
+          <w:szCs w:val="28"/>
+        </w:rPr>
+      </w:pPr>
+      <w:r>
+        <w:rPr>
+          <w:sz w:val="28"/>
+          <w:szCs w:val="28"/>
+        </w:rPr>
       </w:r>
     </w:p>
     <w:p>
@@ -1070,31 +898,7 @@
           <w:sz w:val="28"/>
           <w:szCs w:val="28"/>
         </w:rPr>
-        <w:t xml:space="preserve">Total </w:t>
-      </w:r>
-      <w:r>
-        <w:rPr>
-          <w:b/>
-          <w:bCs/>
-          <w:i/>
-          <w:iCs/>
-          <w:color w:themeColor="accent1" w:val="4472C4"/>
-          <w:sz w:val="28"/>
-          <w:szCs w:val="28"/>
-        </w:rPr>
-        <w:t>6</w:t>
-      </w:r>
-      <w:r>
-        <w:rPr>
-          <w:b/>
-          <w:bCs/>
-          <w:i/>
-          <w:iCs/>
-          <w:color w:themeColor="accent1" w:val="4472C4"/>
-          <w:sz w:val="28"/>
-          <w:szCs w:val="28"/>
-        </w:rPr>
-        <w:t>0 meals</w:t>
+        <w:t>Total 60 meals</w:t>
       </w:r>
     </w:p>
     <w:p>
@@ -1549,7 +1353,7 @@
   <w:docDefaults>
     <w:rPrDefault>
       <w:rPr>
-        <w:rFonts w:ascii="Calibri" w:hAnsi="Calibri" w:eastAsia="等线" w:cs="" w:asciiTheme="minorHAnsi" w:cstheme="minorBidi" w:eastAsiaTheme="minorEastAsia" w:hAnsiTheme="minorHAnsi"/>
+        <w:rFonts w:ascii="Calibri" w:hAnsi="Calibri" w:eastAsia="" w:cs="" w:asciiTheme="minorHAnsi" w:cstheme="minorBidi" w:eastAsiaTheme="minorEastAsia" w:hAnsiTheme="minorHAnsi"/>
         <w:kern w:val="2"/>
         <w:sz w:val="22"/>
         <w:szCs w:val="22"/>
@@ -1946,12 +1750,13 @@
     <w:qFormat/>
     <w:pPr>
       <w:widowControl/>
+      <w:suppressAutoHyphens w:val="true"/>
       <w:bidi w:val="0"/>
       <w:spacing w:lineRule="auto" w:line="259" w:before="0" w:after="160"/>
       <w:jc w:val="left"/>
     </w:pPr>
     <w:rPr>
-      <w:rFonts w:ascii="Calibri" w:hAnsi="Calibri" w:eastAsia="等线" w:cs="" w:asciiTheme="minorHAnsi" w:cstheme="minorBidi" w:eastAsiaTheme="minorEastAsia" w:hAnsiTheme="minorHAnsi"/>
+      <w:rFonts w:ascii="Calibri" w:hAnsi="Calibri" w:eastAsia="" w:cs="" w:asciiTheme="minorHAnsi" w:cstheme="minorBidi" w:eastAsiaTheme="minorEastAsia" w:hAnsiTheme="minorHAnsi"/>
       <w:color w:val="auto"/>
       <w:kern w:val="2"/>
       <w:sz w:val="22"/>
@@ -1976,7 +1781,7 @@
     <w:qFormat/>
     <w:rsid w:val="00a7278c"/>
     <w:rPr>
-      <w:rFonts w:ascii="Calibri Light" w:hAnsi="Calibri Light" w:eastAsia="等线 Light" w:cs="" w:asciiTheme="majorHAnsi" w:cstheme="majorBidi" w:eastAsiaTheme="majorEastAsia" w:hAnsiTheme="majorHAnsi"/>
+      <w:rFonts w:ascii="Calibri Light" w:hAnsi="Calibri Light" w:eastAsia="" w:cs="" w:asciiTheme="majorHAnsi" w:cstheme="majorBidi" w:eastAsiaTheme="majorEastAsia" w:hAnsiTheme="majorHAnsi"/>
       <w:spacing w:val="-10"/>
       <w:kern w:val="2"/>
       <w:sz w:val="56"/>
@@ -2054,7 +1859,7 @@
       <w:contextualSpacing/>
     </w:pPr>
     <w:rPr>
-      <w:rFonts w:ascii="Calibri Light" w:hAnsi="Calibri Light" w:eastAsia="等线 Light" w:cs="" w:asciiTheme="majorHAnsi" w:cstheme="majorBidi" w:eastAsiaTheme="majorEastAsia" w:hAnsiTheme="majorHAnsi"/>
+      <w:rFonts w:ascii="Calibri Light" w:hAnsi="Calibri Light" w:eastAsia="" w:cs="" w:asciiTheme="majorHAnsi" w:cstheme="majorBidi" w:eastAsiaTheme="majorEastAsia" w:hAnsiTheme="majorHAnsi"/>
       <w:spacing w:val="-10"/>
       <w:kern w:val="2"/>
       <w:sz w:val="56"/>

</xml_diff>

<commit_message>
docs: Update the Ingredients and Menu.
</commit_message>
<xml_diff>
--- a/200 Hong Kong Dollar Ingredients.docx
+++ b/200 Hong Kong Dollar Ingredients.docx
@@ -68,7 +68,28 @@
           <w:sz w:val="24"/>
           <w:szCs w:val="24"/>
         </w:rPr>
-        <w:t>Instant Noodle 30 packets</w:t>
+        <w:t>Instant Noodle 3</w:t>
+      </w:r>
+      <w:r>
+        <w:rPr>
+          <w:sz w:val="24"/>
+          <w:szCs w:val="24"/>
+        </w:rPr>
+        <w:t>5</w:t>
+      </w:r>
+      <w:r>
+        <w:rPr>
+          <w:sz w:val="24"/>
+          <w:szCs w:val="24"/>
+        </w:rPr>
+        <w:t xml:space="preserve"> packets</w:t>
+      </w:r>
+      <w:r>
+        <w:rPr>
+          <w:sz w:val="24"/>
+          <w:szCs w:val="24"/>
+        </w:rPr>
+        <w:t xml:space="preserve"> - Enough for 35 meals</w:t>
       </w:r>
     </w:p>
     <w:p>
@@ -108,14 +129,7 @@
           <w:sz w:val="24"/>
           <w:szCs w:val="24"/>
         </w:rPr>
-        <w:t xml:space="preserve">Approximately $3.3 per </w:t>
-      </w:r>
-      <w:r>
-        <w:rPr>
-          <w:sz w:val="24"/>
-          <w:szCs w:val="24"/>
-        </w:rPr>
-        <w:t>packet</w:t>
+        <w:t>Approximately $3.3 per packet</w:t>
       </w:r>
     </w:p>
     <w:p>
@@ -135,7 +149,14 @@
           <w:sz w:val="24"/>
           <w:szCs w:val="24"/>
         </w:rPr>
-        <w:t>Price: $99</w:t>
+        <w:t>Price: $</w:t>
+      </w:r>
+      <w:r>
+        <w:rPr>
+          <w:sz w:val="24"/>
+          <w:szCs w:val="24"/>
+        </w:rPr>
+        <w:t>115.5</w:t>
       </w:r>
     </w:p>
     <w:p>
@@ -170,7 +191,21 @@
           <w:sz w:val="24"/>
           <w:szCs w:val="24"/>
         </w:rPr>
-        <w:t>Chicken Chops (Large) 6 Pieces - Enough for 30 meals</w:t>
+        <w:t xml:space="preserve">Chicken Chops (Large) </w:t>
+      </w:r>
+      <w:r>
+        <w:rPr>
+          <w:sz w:val="24"/>
+          <w:szCs w:val="24"/>
+        </w:rPr>
+        <w:t>2</w:t>
+      </w:r>
+      <w:r>
+        <w:rPr>
+          <w:sz w:val="24"/>
+          <w:szCs w:val="24"/>
+        </w:rPr>
+        <w:t xml:space="preserve"> Pieces </w:t>
       </w:r>
     </w:p>
     <w:p>
@@ -210,7 +245,21 @@
           <w:sz w:val="24"/>
           <w:szCs w:val="24"/>
         </w:rPr>
-        <w:t>Approximately $11 per Piece</w:t>
+        <w:t>Approximately $</w:t>
+      </w:r>
+      <w:r>
+        <w:rPr>
+          <w:sz w:val="24"/>
+          <w:szCs w:val="24"/>
+        </w:rPr>
+        <w:t>12</w:t>
+      </w:r>
+      <w:r>
+        <w:rPr>
+          <w:sz w:val="24"/>
+          <w:szCs w:val="24"/>
+        </w:rPr>
+        <w:t xml:space="preserve"> per Piece</w:t>
       </w:r>
     </w:p>
     <w:p>
@@ -230,14 +279,14 @@
           <w:sz w:val="24"/>
           <w:szCs w:val="24"/>
         </w:rPr>
-        <w:t>Price: $6</w:t>
-      </w:r>
-      <w:r>
-        <w:rPr>
-          <w:sz w:val="24"/>
-          <w:szCs w:val="24"/>
-        </w:rPr>
-        <w:t>5</w:t>
+        <w:t>Price: $</w:t>
+      </w:r>
+      <w:r>
+        <w:rPr>
+          <w:sz w:val="24"/>
+          <w:szCs w:val="24"/>
+        </w:rPr>
+        <w:t>24</w:t>
       </w:r>
     </w:p>
     <w:p>
@@ -272,24 +321,14 @@
           <w:sz w:val="24"/>
           <w:szCs w:val="24"/>
         </w:rPr>
-        <w:t>Potato (</w:t>
-      </w:r>
-      <w:r>
-        <w:rPr>
-          <w:b/>
-          <w:bCs/>
-          <w:color w:val="FF0000"/>
-          <w:sz w:val="24"/>
-          <w:szCs w:val="24"/>
-        </w:rPr>
-        <w:t>Cut into very small dices</w:t>
-      </w:r>
-      <w:r>
-        <w:rPr>
-          <w:sz w:val="24"/>
-          <w:szCs w:val="24"/>
-        </w:rPr>
-        <w:t>)</w:t>
+        <w:t xml:space="preserve">Potato </w:t>
+      </w:r>
+      <w:r>
+        <w:rPr>
+          <w:sz w:val="24"/>
+          <w:szCs w:val="24"/>
+        </w:rPr>
+        <w:t>(5 packets – about 25 small potatos) - Enough for 25 meals</w:t>
       </w:r>
     </w:p>
     <w:p>
@@ -309,14 +348,7 @@
           <w:sz w:val="24"/>
           <w:szCs w:val="24"/>
         </w:rPr>
-        <w:t xml:space="preserve">Brought from supermarket (Wellcome Supermarket) </w:t>
-      </w:r>
-      <w:r>
-        <w:rPr>
-          <w:sz w:val="24"/>
-          <w:szCs w:val="24"/>
-        </w:rPr>
-        <w:t>or market</w:t>
+        <w:t>Brought from supermarket (Wellcome Supermarket) or market</w:t>
       </w:r>
     </w:p>
     <w:p>
@@ -336,28 +368,7 @@
           <w:sz w:val="24"/>
           <w:szCs w:val="24"/>
         </w:rPr>
-        <w:t>Approximately $</w:t>
-      </w:r>
-      <w:r>
-        <w:rPr>
-          <w:sz w:val="24"/>
-          <w:szCs w:val="24"/>
-        </w:rPr>
-        <w:t>12</w:t>
-      </w:r>
-      <w:r>
-        <w:rPr>
-          <w:sz w:val="24"/>
-          <w:szCs w:val="24"/>
-        </w:rPr>
-        <w:t xml:space="preserve"> per </w:t>
-      </w:r>
-      <w:r>
-        <w:rPr>
-          <w:sz w:val="24"/>
-          <w:szCs w:val="24"/>
-        </w:rPr>
-        <w:t>packet</w:t>
+        <w:t>Approximately $12 per packet</w:t>
       </w:r>
     </w:p>
     <w:p>
@@ -384,116 +395,7 @@
           <w:sz w:val="24"/>
           <w:szCs w:val="24"/>
         </w:rPr>
-        <w:t>12</w:t>
-      </w:r>
-    </w:p>
-    <w:p>
-      <w:pPr>
-        <w:pStyle w:val="ListParagraph"/>
-        <w:rPr>
-          <w:sz w:val="24"/>
-          <w:szCs w:val="24"/>
-        </w:rPr>
-      </w:pPr>
-      <w:r>
-        <w:rPr>
-          <w:sz w:val="24"/>
-          <w:szCs w:val="24"/>
-        </w:rPr>
-      </w:r>
-    </w:p>
-    <w:p>
-      <w:pPr>
-        <w:pStyle w:val="ListParagraph"/>
-        <w:numPr>
-          <w:ilvl w:val="0"/>
-          <w:numId w:val="1"/>
-        </w:numPr>
-        <w:rPr>
-          <w:sz w:val="24"/>
-          <w:szCs w:val="24"/>
-        </w:rPr>
-      </w:pPr>
-      <w:r>
-        <w:rPr>
-          <w:sz w:val="24"/>
-          <w:szCs w:val="24"/>
-        </w:rPr>
-        <w:t xml:space="preserve">Mixed Vegetables </w:t>
-      </w:r>
-      <w:r>
-        <w:rPr>
-          <w:sz w:val="24"/>
-          <w:szCs w:val="24"/>
-        </w:rPr>
-        <w:t xml:space="preserve">500gm </w:t>
-      </w:r>
-      <w:r>
-        <w:rPr>
-          <w:sz w:val="24"/>
-          <w:szCs w:val="24"/>
-        </w:rPr>
-        <w:t xml:space="preserve">(Meadow Brand) </w:t>
-      </w:r>
-    </w:p>
-    <w:p>
-      <w:pPr>
-        <w:pStyle w:val="ListParagraph"/>
-        <w:numPr>
-          <w:ilvl w:val="1"/>
-          <w:numId w:val="1"/>
-        </w:numPr>
-        <w:rPr>
-          <w:sz w:val="24"/>
-          <w:szCs w:val="24"/>
-        </w:rPr>
-      </w:pPr>
-      <w:r>
-        <w:rPr>
-          <w:sz w:val="24"/>
-          <w:szCs w:val="24"/>
-        </w:rPr>
-        <w:t>Brought from supermarket (Wellcome Supermarket)</w:t>
-      </w:r>
-    </w:p>
-    <w:p>
-      <w:pPr>
-        <w:pStyle w:val="ListParagraph"/>
-        <w:numPr>
-          <w:ilvl w:val="1"/>
-          <w:numId w:val="1"/>
-        </w:numPr>
-        <w:rPr>
-          <w:sz w:val="24"/>
-          <w:szCs w:val="24"/>
-        </w:rPr>
-      </w:pPr>
-      <w:r>
-        <w:rPr>
-          <w:sz w:val="24"/>
-          <w:szCs w:val="24"/>
-        </w:rPr>
-        <w:t>Approximately $24 per packet</w:t>
-      </w:r>
-    </w:p>
-    <w:p>
-      <w:pPr>
-        <w:pStyle w:val="ListParagraph"/>
-        <w:numPr>
-          <w:ilvl w:val="1"/>
-          <w:numId w:val="1"/>
-        </w:numPr>
-        <w:rPr>
-          <w:sz w:val="24"/>
-          <w:szCs w:val="24"/>
-        </w:rPr>
-      </w:pPr>
-      <w:r>
-        <w:rPr>
-          <w:sz w:val="24"/>
-          <w:szCs w:val="24"/>
-        </w:rPr>
-        <w:t>Price: $24</w:t>
+        <w:t>60</w:t>
       </w:r>
     </w:p>
     <w:p>
@@ -537,7 +439,7 @@
           <w:sz w:val="24"/>
           <w:szCs w:val="24"/>
         </w:rPr>
-        <w:t>Total Price: $20</w:t>
+        <w:t>Total Price: $</w:t>
       </w:r>
       <w:r>
         <w:rPr>
@@ -547,7 +449,7 @@
           <w:sz w:val="24"/>
           <w:szCs w:val="24"/>
         </w:rPr>
-        <w:t>0</w:t>
+        <w:t>199.5</w:t>
       </w:r>
       <w:r>
         <w:rPr>
@@ -691,17 +593,17 @@
     </w:p>
     <w:p>
       <w:pPr>
-        <w:pStyle w:val="Normal"/>
-        <w:rPr>
-          <w:sz w:val="28"/>
-          <w:szCs w:val="28"/>
-        </w:rPr>
-      </w:pPr>
-      <w:r>
-        <w:rPr>
-          <w:sz w:val="28"/>
-          <w:szCs w:val="28"/>
-        </w:rPr>
+        <w:pStyle w:val="ListParagraph"/>
+        <w:rPr>
+          <w:i/>
+          <w:i/>
+          <w:iCs/>
+          <w:sz w:val="28"/>
+          <w:szCs w:val="28"/>
+        </w:rPr>
+      </w:pPr>
+      <w:r>
+        <w:rPr/>
       </w:r>
     </w:p>
     <w:p>
@@ -721,28 +623,42 @@
           <w:sz w:val="28"/>
           <w:szCs w:val="28"/>
         </w:rPr>
-        <w:t>C</w:t>
-      </w:r>
-      <w:r>
-        <w:rPr>
-          <w:sz w:val="28"/>
-          <w:szCs w:val="28"/>
-        </w:rPr>
-        <w:t xml:space="preserve">hicken </w:t>
-      </w:r>
-      <w:r>
-        <w:rPr>
-          <w:sz w:val="28"/>
-          <w:szCs w:val="28"/>
-        </w:rPr>
-        <w:t>cooked with potato or</w:t>
-      </w:r>
-      <w:r>
-        <w:rPr>
-          <w:sz w:val="28"/>
-          <w:szCs w:val="28"/>
-        </w:rPr>
-        <w:t xml:space="preserve"> mixed vegetables served with Rice </w:t>
+        <w:t>Marsh</w:t>
+      </w:r>
+      <w:r>
+        <w:rPr>
+          <w:sz w:val="28"/>
+          <w:szCs w:val="28"/>
+        </w:rPr>
+        <w:t xml:space="preserve"> potato </w:t>
+      </w:r>
+      <w:r>
+        <w:rPr>
+          <w:sz w:val="28"/>
+          <w:szCs w:val="28"/>
+        </w:rPr>
+        <w:t>(1 potato)</w:t>
+      </w:r>
+      <w:r>
+        <w:rPr>
+          <w:sz w:val="28"/>
+          <w:szCs w:val="28"/>
+        </w:rPr>
+        <w:t xml:space="preserve"> </w:t>
+      </w:r>
+      <w:r>
+        <w:rPr>
+          <w:sz w:val="28"/>
+          <w:szCs w:val="28"/>
+        </w:rPr>
+        <w:t>with Chicken</w:t>
+      </w:r>
+      <w:r>
+        <w:rPr>
+          <w:sz w:val="28"/>
+          <w:szCs w:val="28"/>
+        </w:rPr>
+        <w:t xml:space="preserve"> </w:t>
       </w:r>
     </w:p>
     <w:p>
@@ -763,7 +679,21 @@
           <w:sz w:val="28"/>
           <w:szCs w:val="28"/>
         </w:rPr>
-        <w:t>(30 meals)</w:t>
+        <w:t>(</w:t>
+      </w:r>
+      <w:r>
+        <w:rPr>
+          <w:sz w:val="28"/>
+          <w:szCs w:val="28"/>
+        </w:rPr>
+        <w:t>25</w:t>
+      </w:r>
+      <w:r>
+        <w:rPr>
+          <w:sz w:val="28"/>
+          <w:szCs w:val="28"/>
+        </w:rPr>
+        <w:t xml:space="preserve"> meals)</w:t>
       </w:r>
     </w:p>
     <w:p>
@@ -800,6 +730,8 @@
       </w:pPr>
       <w:r>
         <w:rPr>
+          <w:i/>
+          <w:iCs/>
           <w:sz w:val="28"/>
           <w:szCs w:val="28"/>
         </w:rPr>
@@ -822,7 +754,21 @@
           <w:sz w:val="28"/>
           <w:szCs w:val="28"/>
         </w:rPr>
-        <w:t>Instant Noodle with / without mixed vegetables –  30 meals</w:t>
+        <w:t>Instant Noodle –  3</w:t>
+      </w:r>
+      <w:r>
+        <w:rPr>
+          <w:sz w:val="28"/>
+          <w:szCs w:val="28"/>
+        </w:rPr>
+        <w:t>5</w:t>
+      </w:r>
+      <w:r>
+        <w:rPr>
+          <w:sz w:val="28"/>
+          <w:szCs w:val="28"/>
+        </w:rPr>
+        <w:t xml:space="preserve"> meals</w:t>
       </w:r>
     </w:p>
     <w:p>

</xml_diff>